<commit_message>
Responsividade nos formulários e alteração na precificação
</commit_message>
<xml_diff>
--- a/Sprint 4/STDX/Precificação do projeto.docx
+++ b/Sprint 4/STDX/Precificação do projeto.docx
@@ -91,19 +91,6 @@
           <w:lang w:val="pt-BR"/>
         </w:rPr>
       </w:pPr>
-      <w:r>
-        <w:rPr>
-          <w:lang w:val="pt-BR"/>
-        </w:rPr>
-        <w:t xml:space="preserve">Horas sprint: </w:t>
-      </w:r>
-    </w:p>
-    <w:p>
-      <w:pPr>
-        <w:rPr>
-          <w:lang w:val="pt-BR"/>
-        </w:rPr>
-      </w:pPr>
     </w:p>
     <w:p>
       <w:pPr>
@@ -307,8 +294,97 @@
         <w:rPr>
           <w:lang w:val="pt-BR"/>
         </w:rPr>
-        <w:t>Total: 6690/450 + 30%  *  1800 = 34.788,00</w:t>
-      </w:r>
+        <w:t>Total: 6690/450 + 30</w:t>
+      </w:r>
+      <w:proofErr w:type="gramStart"/>
+      <w:r>
+        <w:rPr>
+          <w:lang w:val="pt-BR"/>
+        </w:rPr>
+        <w:t>%  *</w:t>
+      </w:r>
+      <w:proofErr w:type="gramEnd"/>
+      <w:r>
+        <w:rPr>
+          <w:lang w:val="pt-BR"/>
+        </w:rPr>
+        <w:t xml:space="preserve">  1800 = 34.788,00</w:t>
+      </w:r>
+    </w:p>
+    <w:p>
+      <w:pPr>
+        <w:rPr>
+          <w:lang w:val="pt-BR"/>
+        </w:rPr>
+      </w:pPr>
+    </w:p>
+    <w:p>
+      <w:pPr>
+        <w:rPr>
+          <w:lang w:val="pt-BR"/>
+        </w:rPr>
+      </w:pPr>
+      <m:oMathPara>
+        <m:oMath>
+          <m:r>
+            <w:rPr>
+              <w:rFonts w:ascii="Cambria Math" w:hAnsi="Cambria Math"/>
+              <w:lang w:val="pt-BR"/>
+            </w:rPr>
+            <m:t xml:space="preserve">Total : </m:t>
+          </m:r>
+          <m:f>
+            <m:fPr>
+              <m:ctrlPr>
+                <w:rPr>
+                  <w:rFonts w:ascii="Cambria Math" w:hAnsi="Cambria Math"/>
+                  <w:i/>
+                  <w:lang w:val="pt-BR"/>
+                </w:rPr>
+              </m:ctrlPr>
+            </m:fPr>
+            <m:num>
+              <m:r>
+                <w:rPr>
+                  <w:rFonts w:ascii="Cambria Math" w:hAnsi="Cambria Math"/>
+                  <w:lang w:val="pt-BR"/>
+                </w:rPr>
+                <m:t>6.690</m:t>
+              </m:r>
+            </m:num>
+            <m:den>
+              <m:r>
+                <w:rPr>
+                  <w:rFonts w:ascii="Cambria Math" w:hAnsi="Cambria Math"/>
+                  <w:lang w:val="pt-BR"/>
+                </w:rPr>
+                <m:t>450</m:t>
+              </m:r>
+            </m:den>
+          </m:f>
+          <m:r>
+            <w:rPr>
+              <w:rFonts w:ascii="Cambria Math" w:hAnsi="Cambria Math"/>
+              <w:lang w:val="pt-BR"/>
+            </w:rPr>
+            <m:t>+30%*1.800=R$ 34.788,00</m:t>
+          </m:r>
+        </m:oMath>
+      </m:oMathPara>
+    </w:p>
+    <w:p>
+      <w:pPr>
+        <w:rPr>
+          <w:lang w:val="pt-BR"/>
+        </w:rPr>
+      </w:pPr>
+    </w:p>
+    <w:p>
+      <w:pPr>
+        <w:rPr>
+          <w:lang w:val="pt-BR"/>
+        </w:rPr>
+      </w:pPr>
     </w:p>
     <w:p>
       <w:pPr>
@@ -760,6 +836,16 @@
     <w:semiHidden/>
     <w:unhideWhenUsed/>
   </w:style>
+  <w:style w:type="character" w:styleId="PlaceholderText">
+    <w:name w:val="Placeholder Text"/>
+    <w:basedOn w:val="DefaultParagraphFont"/>
+    <w:uiPriority w:val="99"/>
+    <w:semiHidden/>
+    <w:rsid w:val="00D6648A"/>
+    <w:rPr>
+      <w:color w:val="808080"/>
+    </w:rPr>
+  </w:style>
 </w:styles>
 </file>
 

</xml_diff>